<commit_message>
Dataset changed and DescrStatistic updated
</commit_message>
<xml_diff>
--- a/report.docx
+++ b/report.docx
@@ -68,7 +68,7 @@
         <w:rPr>
           <w:sz w:val="24"/>
         </w:rPr>
-        <w:t>о заработной плате и образовании молодых мужчин в США с 1980 по 1987гг.</w:t>
+        <w:t xml:space="preserve">о студентах, обучающихся в старших классах двух школ на математическом курсе. </w:t>
       </w:r>
     </w:p>
     <w:p>
@@ -87,7 +87,7 @@
         <w:rPr>
           <w:sz w:val="24"/>
         </w:rPr>
-        <w:t>4360</w:t>
+        <w:t>395</w:t>
       </w:r>
       <w:r>
         <w:rPr>
@@ -105,7 +105,7 @@
         <w:rPr>
           <w:sz w:val="24"/>
         </w:rPr>
-        <w:t>12</w:t>
+        <w:t>33</w:t>
       </w:r>
       <w:r>
         <w:rPr>
@@ -147,396 +147,39 @@
         <w:t>Характеристики метрических переменных исследуемого набора данных представлены в таблице</w:t>
       </w:r>
     </w:p>
-    <w:tbl>
-      <w:tblPr>
-        <w:tblStyle w:val="a8"/>
-        <w:tblW w:w="0" w:type="auto"/>
-        <w:tblInd w:w="571" w:type="dxa"/>
-        <w:tblLook w:val="04A0" w:firstRow="1" w:lastRow="0" w:firstColumn="1" w:lastColumn="0" w:noHBand="0" w:noVBand="1"/>
-      </w:tblPr>
-      <w:tblGrid>
-        <w:gridCol w:w="1869"/>
-        <w:gridCol w:w="1869"/>
-        <w:gridCol w:w="1869"/>
-        <w:gridCol w:w="1869"/>
-        <w:gridCol w:w="1869"/>
-      </w:tblGrid>
-      <w:tr>
-        <w:tc>
-          <w:tcPr>
-            <w:tcW w:w="1869" w:type="dxa"/>
-          </w:tcPr>
-          <w:p>
-            <w:pPr>
-              <w:jc w:val="center"/>
-              <w:rPr>
-                <w:sz w:val="24"/>
-              </w:rPr>
-            </w:pPr>
-            <w:r>
-              <w:rPr>
-                <w:sz w:val="24"/>
-              </w:rPr>
-              <w:t>Переменная</w:t>
-            </w:r>
-          </w:p>
-        </w:tc>
-        <w:tc>
-          <w:tcPr>
-            <w:tcW w:w="1869" w:type="dxa"/>
-          </w:tcPr>
-          <w:p>
-            <w:pPr>
-              <w:jc w:val="center"/>
-              <w:rPr>
-                <w:sz w:val="24"/>
-              </w:rPr>
-            </w:pPr>
-            <w:r>
-              <w:rPr>
-                <w:sz w:val="24"/>
-              </w:rPr>
-              <w:t>Минимум</w:t>
-            </w:r>
-          </w:p>
-        </w:tc>
-        <w:tc>
-          <w:tcPr>
-            <w:tcW w:w="1869" w:type="dxa"/>
-          </w:tcPr>
-          <w:p>
-            <w:pPr>
-              <w:jc w:val="center"/>
-              <w:rPr>
-                <w:sz w:val="24"/>
-              </w:rPr>
-            </w:pPr>
-            <w:r>
-              <w:rPr>
-                <w:sz w:val="24"/>
-              </w:rPr>
-              <w:t>Среднее</w:t>
-            </w:r>
-          </w:p>
-        </w:tc>
-        <w:tc>
-          <w:tcPr>
-            <w:tcW w:w="1869" w:type="dxa"/>
-          </w:tcPr>
-          <w:p>
-            <w:pPr>
-              <w:jc w:val="center"/>
-              <w:rPr>
-                <w:sz w:val="24"/>
-              </w:rPr>
-            </w:pPr>
-            <w:r>
-              <w:rPr>
-                <w:sz w:val="24"/>
-              </w:rPr>
-              <w:t>Медиана</w:t>
-            </w:r>
-          </w:p>
-        </w:tc>
-        <w:tc>
-          <w:tcPr>
-            <w:tcW w:w="1869" w:type="dxa"/>
-          </w:tcPr>
-          <w:p>
-            <w:pPr>
-              <w:jc w:val="center"/>
-              <w:rPr>
-                <w:sz w:val="24"/>
-              </w:rPr>
-            </w:pPr>
-            <w:r>
-              <w:rPr>
-                <w:sz w:val="24"/>
-              </w:rPr>
-              <w:t>Максимум</w:t>
-            </w:r>
-          </w:p>
-        </w:tc>
-      </w:tr>
-      <w:tr>
-        <w:tc>
-          <w:tcPr>
-            <w:tcW w:w="1869" w:type="dxa"/>
-          </w:tcPr>
-          <w:p>
-            <w:pPr>
-              <w:jc w:val="center"/>
-              <w:rPr>
-                <w:sz w:val="24"/>
-                <w:lang w:val="en-US"/>
-              </w:rPr>
-            </w:pPr>
-            <w:bookmarkStart w:id="3" w:name="Опис_Год"/>
-            <w:bookmarkEnd w:id="3"/>
-          </w:p>
-        </w:tc>
-        <w:tc>
-          <w:tcPr>
-            <w:tcW w:w="1869" w:type="dxa"/>
-          </w:tcPr>
-          <w:p>
-            <w:pPr>
-              <w:jc w:val="center"/>
-              <w:rPr>
-                <w:sz w:val="24"/>
-              </w:rPr>
-            </w:pPr>
-            <w:bookmarkStart w:id="4" w:name="Опис_Год_Минимум"/>
-            <w:bookmarkEnd w:id="4"/>
-          </w:p>
-        </w:tc>
-        <w:tc>
-          <w:tcPr>
-            <w:tcW w:w="1869" w:type="dxa"/>
-          </w:tcPr>
-          <w:p>
-            <w:pPr>
-              <w:jc w:val="center"/>
-              <w:rPr>
-                <w:sz w:val="24"/>
-                <w:lang w:val="en-US"/>
-              </w:rPr>
-            </w:pPr>
-            <w:bookmarkStart w:id="5" w:name="Опис_Год_Среднее"/>
-            <w:bookmarkEnd w:id="5"/>
-          </w:p>
-        </w:tc>
-        <w:tc>
-          <w:tcPr>
-            <w:tcW w:w="1869" w:type="dxa"/>
-          </w:tcPr>
-          <w:p>
-            <w:pPr>
-              <w:jc w:val="center"/>
-              <w:rPr>
-                <w:sz w:val="24"/>
-                <w:lang w:val="en-US"/>
-              </w:rPr>
-            </w:pPr>
-            <w:bookmarkStart w:id="6" w:name="Опис_Год_Медиана"/>
-            <w:bookmarkEnd w:id="6"/>
-          </w:p>
-        </w:tc>
-        <w:tc>
-          <w:tcPr>
-            <w:tcW w:w="1869" w:type="dxa"/>
-          </w:tcPr>
-          <w:p>
-            <w:pPr>
-              <w:jc w:val="center"/>
-              <w:rPr>
-                <w:sz w:val="24"/>
-                <w:lang w:val="en-US"/>
-              </w:rPr>
-            </w:pPr>
-            <w:bookmarkStart w:id="7" w:name="Опис_Год_Максимум"/>
-            <w:bookmarkEnd w:id="7"/>
-          </w:p>
-        </w:tc>
-      </w:tr>
-      <w:tr>
-        <w:tc>
-          <w:tcPr>
-            <w:tcW w:w="1869" w:type="dxa"/>
-          </w:tcPr>
-          <w:p>
-            <w:pPr>
-              <w:jc w:val="center"/>
-              <w:rPr>
-                <w:sz w:val="24"/>
-                <w:lang w:val="en-US"/>
-              </w:rPr>
-            </w:pPr>
-            <w:bookmarkStart w:id="8" w:name="Опис_Обучение"/>
-            <w:bookmarkEnd w:id="8"/>
-          </w:p>
-        </w:tc>
-        <w:tc>
-          <w:tcPr>
-            <w:tcW w:w="1869" w:type="dxa"/>
-          </w:tcPr>
-          <w:p>
-            <w:pPr>
-              <w:jc w:val="center"/>
-              <w:rPr>
-                <w:sz w:val="24"/>
-                <w:lang w:val="en-US"/>
-              </w:rPr>
-            </w:pPr>
-            <w:bookmarkStart w:id="9" w:name="Опис_Обучение_Минимум"/>
-            <w:bookmarkEnd w:id="9"/>
-          </w:p>
-        </w:tc>
-        <w:tc>
-          <w:tcPr>
-            <w:tcW w:w="1869" w:type="dxa"/>
-          </w:tcPr>
-          <w:p>
-            <w:pPr>
-              <w:jc w:val="center"/>
-              <w:rPr>
-                <w:sz w:val="24"/>
-                <w:lang w:val="en-US"/>
-              </w:rPr>
-            </w:pPr>
-            <w:bookmarkStart w:id="10" w:name="Опис_Обучение_Среднее"/>
-            <w:bookmarkEnd w:id="10"/>
-          </w:p>
-        </w:tc>
-        <w:tc>
-          <w:tcPr>
-            <w:tcW w:w="1869" w:type="dxa"/>
-          </w:tcPr>
-          <w:p>
-            <w:pPr>
-              <w:jc w:val="center"/>
-              <w:rPr>
-                <w:sz w:val="24"/>
-                <w:lang w:val="en-US"/>
-              </w:rPr>
-            </w:pPr>
-            <w:bookmarkStart w:id="11" w:name="Опис_Обучение_Медиана"/>
-            <w:bookmarkEnd w:id="11"/>
-          </w:p>
-        </w:tc>
-        <w:tc>
-          <w:tcPr>
-            <w:tcW w:w="1869" w:type="dxa"/>
-          </w:tcPr>
-          <w:p>
-            <w:pPr>
-              <w:jc w:val="center"/>
-              <w:rPr>
-                <w:sz w:val="24"/>
-                <w:lang w:val="en-US"/>
-              </w:rPr>
-            </w:pPr>
-            <w:bookmarkStart w:id="12" w:name="Опис_Обучение_Максимум"/>
-            <w:bookmarkEnd w:id="12"/>
-          </w:p>
-        </w:tc>
-      </w:tr>
-      <w:tr>
-        <w:tc>
-          <w:tcPr>
-            <w:tcW w:w="1869" w:type="dxa"/>
-          </w:tcPr>
-          <w:p>
-            <w:pPr>
-              <w:jc w:val="center"/>
-              <w:rPr>
-                <w:sz w:val="24"/>
-                <w:lang w:val="en-US"/>
-              </w:rPr>
-            </w:pPr>
-            <w:bookmarkStart w:id="13" w:name="Опис_Опыт"/>
-            <w:bookmarkEnd w:id="13"/>
-          </w:p>
-        </w:tc>
-        <w:tc>
-          <w:tcPr>
-            <w:tcW w:w="1869" w:type="dxa"/>
-          </w:tcPr>
-          <w:p>
-            <w:pPr>
-              <w:jc w:val="center"/>
-              <w:rPr>
-                <w:sz w:val="24"/>
-                <w:lang w:val="en-US"/>
-              </w:rPr>
-            </w:pPr>
-            <w:bookmarkStart w:id="14" w:name="Опис_Опыт_Минимум"/>
-            <w:bookmarkEnd w:id="14"/>
-          </w:p>
-        </w:tc>
-        <w:tc>
-          <w:tcPr>
-            <w:tcW w:w="1869" w:type="dxa"/>
-          </w:tcPr>
-          <w:p>
-            <w:pPr>
-              <w:jc w:val="center"/>
-              <w:rPr>
-                <w:sz w:val="24"/>
-                <w:lang w:val="en-US"/>
-              </w:rPr>
-            </w:pPr>
-            <w:bookmarkStart w:id="15" w:name="Опис_Опыт_Среднее"/>
-            <w:bookmarkEnd w:id="15"/>
-          </w:p>
-        </w:tc>
-        <w:tc>
-          <w:tcPr>
-            <w:tcW w:w="1869" w:type="dxa"/>
-          </w:tcPr>
-          <w:p>
-            <w:pPr>
-              <w:jc w:val="center"/>
-              <w:rPr>
-                <w:sz w:val="24"/>
-                <w:lang w:val="en-US"/>
-              </w:rPr>
-            </w:pPr>
-            <w:bookmarkStart w:id="16" w:name="Опис_Опыт_Медиана"/>
-            <w:bookmarkEnd w:id="16"/>
-          </w:p>
-        </w:tc>
-        <w:tc>
-          <w:tcPr>
-            <w:tcW w:w="1869" w:type="dxa"/>
-          </w:tcPr>
-          <w:p>
-            <w:pPr>
-              <w:jc w:val="center"/>
-              <w:rPr>
-                <w:sz w:val="24"/>
-                <w:lang w:val="en-US"/>
-              </w:rPr>
-            </w:pPr>
-            <w:bookmarkStart w:id="17" w:name="Опис_Опыт_Максимум"/>
-            <w:bookmarkEnd w:id="17"/>
-          </w:p>
-        </w:tc>
-      </w:tr>
-    </w:tbl>
-    <w:p>
-      <w:pPr>
-        <w:rPr>
-          <w:sz w:val="24"/>
-        </w:rPr>
-      </w:pPr>
-    </w:p>
-    <w:p>
-      <w:pPr>
-        <w:rPr>
-          <w:sz w:val="24"/>
-        </w:rPr>
-      </w:pPr>
-      <w:bookmarkStart w:id="18" w:name="Опис_Опыт_Строка"/>
-      <w:bookmarkEnd w:id="18"/>
-    </w:p>
-    <w:p>
-      <w:pPr>
-        <w:rPr>
-          <w:sz w:val="24"/>
-        </w:rPr>
-      </w:pPr>
-      <w:bookmarkStart w:id="19" w:name="Опис_Женатые"/>
-      <w:bookmarkEnd w:id="19"/>
-    </w:p>
-    <w:p>
-      <w:pPr>
-        <w:rPr>
-          <w:sz w:val="24"/>
-        </w:rPr>
-      </w:pPr>
-      <w:bookmarkStart w:id="20" w:name="Опис_Жительство"/>
-      <w:bookmarkEnd w:id="20"/>
+    <w:p>
+      <w:pPr>
+        <w:rPr>
+          <w:sz w:val="24"/>
+        </w:rPr>
+      </w:pPr>
+      <w:bookmarkStart w:id="3" w:name="Опис_Таблица"/>
+      <w:bookmarkEnd w:id="3"/>
+    </w:p>
+    <w:p>
+      <w:pPr>
+        <w:rPr>
+          <w:sz w:val="24"/>
+        </w:rPr>
+      </w:pPr>
+      <w:bookmarkStart w:id="4" w:name="Опис_Текст"/>
+      <w:bookmarkStart w:id="5" w:name="_GoBack"/>
+      <w:bookmarkEnd w:id="4"/>
+      <w:bookmarkEnd w:id="5"/>
+    </w:p>
+    <w:p>
+      <w:pPr>
+        <w:rPr>
+          <w:sz w:val="24"/>
+        </w:rPr>
+      </w:pPr>
+    </w:p>
+    <w:p>
+      <w:pPr>
+        <w:rPr>
+          <w:sz w:val="24"/>
+        </w:rPr>
+      </w:pPr>
     </w:p>
     <w:p>
       <w:pPr>
@@ -561,10 +204,8 @@
     </w:p>
     <w:p/>
     <w:p>
-      <w:bookmarkStart w:id="21" w:name="Т_Тест"/>
-      <w:bookmarkStart w:id="22" w:name="_GoBack"/>
-      <w:bookmarkEnd w:id="21"/>
-      <w:bookmarkEnd w:id="22"/>
+      <w:bookmarkStart w:id="6" w:name="Т_Тест"/>
+      <w:bookmarkEnd w:id="6"/>
     </w:p>
     <w:p>
       <w:pPr>
@@ -870,7 +511,6 @@
         <w:rPr>
           <w:color w:val="auto"/>
         </w:rPr>
-        <w:lastRenderedPageBreak/>
         <w:t>Хи-квадрат</w:t>
       </w:r>
     </w:p>
@@ -1032,6 +672,7 @@
         <w:t>).</w:t>
       </w:r>
     </w:p>
+    <w:p/>
     <w:p>
       <w:pPr>
         <w:pStyle w:val="1"/>
@@ -1047,231 +688,8 @@
       </w:r>
     </w:p>
     <w:p>
-      <w:pPr>
-        <w:rPr>
-          <w:sz w:val="24"/>
-        </w:rPr>
-      </w:pPr>
-      <w:r>
-        <w:rPr>
-          <w:sz w:val="24"/>
-        </w:rPr>
-        <w:t xml:space="preserve">Рассмотрим различия в уровне </w:t>
-      </w:r>
-      <w:r>
-        <w:rPr>
-          <w:sz w:val="24"/>
-        </w:rPr>
-        <w:t>&lt;</w:t>
-      </w:r>
-      <w:r>
-        <w:rPr>
-          <w:sz w:val="24"/>
-          <w:lang w:val="en-US"/>
-        </w:rPr>
-        <w:t>x</w:t>
-      </w:r>
-      <w:r>
-        <w:rPr>
-          <w:sz w:val="24"/>
-        </w:rPr>
-        <w:t xml:space="preserve">&gt; </w:t>
-      </w:r>
-      <w:r>
-        <w:rPr>
-          <w:sz w:val="24"/>
-        </w:rPr>
-        <w:t xml:space="preserve">по показателю </w:t>
-      </w:r>
-      <w:r>
-        <w:rPr>
-          <w:sz w:val="24"/>
-        </w:rPr>
-        <w:t>&lt;</w:t>
-      </w:r>
-      <w:r>
-        <w:rPr>
-          <w:sz w:val="24"/>
-          <w:lang w:val="en-US"/>
-        </w:rPr>
-        <w:t>y</w:t>
-      </w:r>
-      <w:r>
-        <w:rPr>
-          <w:sz w:val="24"/>
-        </w:rPr>
-        <w:t>&gt;</w:t>
-      </w:r>
-      <w:r>
-        <w:rPr>
-          <w:sz w:val="24"/>
-        </w:rPr>
-        <w:t xml:space="preserve">, разделяющему выборку на </w:t>
-      </w:r>
-      <w:r>
-        <w:rPr>
-          <w:sz w:val="24"/>
-        </w:rPr>
-        <w:t>&lt;</w:t>
-      </w:r>
-      <w:r>
-        <w:rPr>
-          <w:sz w:val="24"/>
-          <w:lang w:val="en-US"/>
-        </w:rPr>
-        <w:t>k</w:t>
-      </w:r>
-      <w:r>
-        <w:rPr>
-          <w:sz w:val="24"/>
-        </w:rPr>
-        <w:t>&gt;</w:t>
-      </w:r>
-      <w:r>
-        <w:rPr>
-          <w:sz w:val="24"/>
-        </w:rPr>
-        <w:t xml:space="preserve"> групп. Согласно </w:t>
-      </w:r>
-      <w:proofErr w:type="gramStart"/>
-      <w:r>
-        <w:rPr>
-          <w:sz w:val="24"/>
-        </w:rPr>
-        <w:t>анализу</w:t>
-      </w:r>
-      <w:proofErr w:type="gramEnd"/>
-      <w:r>
-        <w:rPr>
-          <w:sz w:val="24"/>
-        </w:rPr>
-        <w:t xml:space="preserve"> </w:t>
-      </w:r>
-      <w:r>
-        <w:rPr>
-          <w:sz w:val="24"/>
-          <w:lang w:val="en-US"/>
-        </w:rPr>
-        <w:t>ANOVA</w:t>
-      </w:r>
-      <w:r>
-        <w:rPr>
-          <w:sz w:val="24"/>
-        </w:rPr>
-        <w:t xml:space="preserve"> статистически значимые</w:t>
-      </w:r>
-      <w:r>
-        <w:rPr>
-          <w:sz w:val="24"/>
-        </w:rPr>
-        <w:t xml:space="preserve"> </w:t>
-      </w:r>
-      <w:r>
-        <w:rPr>
-          <w:sz w:val="24"/>
-        </w:rPr>
-        <w:t>различия между группами</w:t>
-      </w:r>
-      <w:r>
-        <w:rPr>
-          <w:sz w:val="24"/>
-        </w:rPr>
-        <w:t xml:space="preserve"> &lt;</w:t>
-      </w:r>
-      <w:r>
-        <w:rPr>
-          <w:sz w:val="24"/>
-        </w:rPr>
-        <w:t>не</w:t>
-      </w:r>
-      <w:r>
-        <w:rPr>
-          <w:sz w:val="24"/>
-        </w:rPr>
-        <w:t>&gt;</w:t>
-      </w:r>
-      <w:r>
-        <w:rPr>
-          <w:sz w:val="24"/>
-        </w:rPr>
-        <w:t xml:space="preserve"> выявлены (</w:t>
-      </w:r>
-      <w:r>
-        <w:rPr>
-          <w:sz w:val="24"/>
-          <w:lang w:val="en-US"/>
-        </w:rPr>
-        <w:t>p</w:t>
-      </w:r>
-      <w:r>
-        <w:rPr>
-          <w:sz w:val="24"/>
-        </w:rPr>
-        <w:t>=&lt;</w:t>
-      </w:r>
-      <w:r>
-        <w:rPr>
-          <w:sz w:val="24"/>
-          <w:lang w:val="en-US"/>
-        </w:rPr>
-        <w:t>p</w:t>
-      </w:r>
-      <w:r>
-        <w:rPr>
-          <w:sz w:val="24"/>
-        </w:rPr>
-        <w:t>-</w:t>
-      </w:r>
-      <w:r>
-        <w:rPr>
-          <w:sz w:val="24"/>
-          <w:lang w:val="en-US"/>
-        </w:rPr>
-        <w:t>value</w:t>
-      </w:r>
-      <w:r>
-        <w:rPr>
-          <w:sz w:val="24"/>
-        </w:rPr>
-        <w:t xml:space="preserve">&gt;, </w:t>
-      </w:r>
-      <w:r>
-        <w:rPr>
-          <w:sz w:val="24"/>
-          <w:lang w:val="en-US"/>
-        </w:rPr>
-        <w:t>F</w:t>
-      </w:r>
-      <w:r>
-        <w:rPr>
-          <w:sz w:val="24"/>
-        </w:rPr>
-        <w:t xml:space="preserve"> = &lt;</w:t>
-      </w:r>
-      <w:r>
-        <w:rPr>
-          <w:sz w:val="24"/>
-        </w:rPr>
-        <w:t>значение критерия</w:t>
-      </w:r>
-      <w:r>
-        <w:rPr>
-          <w:sz w:val="24"/>
-        </w:rPr>
-        <w:t>&gt;</w:t>
-      </w:r>
-      <w:r>
-        <w:rPr>
-          <w:sz w:val="24"/>
-        </w:rPr>
-        <w:t>).</w:t>
-      </w:r>
-      <w:r>
-        <w:rPr>
-          <w:sz w:val="24"/>
-        </w:rPr>
-        <w:t xml:space="preserve"> </w:t>
-      </w:r>
+      <w:bookmarkStart w:id="7" w:name="Анова"/>
+      <w:bookmarkEnd w:id="7"/>
     </w:p>
     <w:p>
       <w:pPr>
@@ -1299,10 +717,18 @@
         </w:rPr>
         <w:t>Корреляционный анализ позволяет определить взаимосвязь между метрическими переменными. Значения коэффициентов корреляции представлены в таблице, статистически значимые взаимосвязи выделены полужирным шрифтом</w:t>
       </w:r>
+    </w:p>
+    <w:p>
+      <w:pPr>
+        <w:rPr>
+          <w:sz w:val="24"/>
+        </w:rPr>
+      </w:pPr>
     </w:p>
     <w:tbl>
       <w:tblPr>
         <w:tblW w:w="0" w:type="auto"/>
+        <w:tblInd w:w="1501" w:type="dxa"/>
         <w:tblBorders>
           <w:top w:val="single" w:sz="4" w:space="0" w:color="auto"/>
           <w:left w:val="single" w:sz="4" w:space="0" w:color="auto"/>
@@ -1319,7 +745,6 @@
         <w:gridCol w:w="1871"/>
         <w:gridCol w:w="1871"/>
         <w:gridCol w:w="1871"/>
-        <w:gridCol w:w="1871"/>
       </w:tblGrid>
       <w:tr>
         <w:tc>
@@ -1330,6 +755,7 @@
           <w:p>
             <w:pPr>
               <w:spacing w:after="0"/>
+              <w:jc w:val="center"/>
               <w:rPr>
                 <w:sz w:val="24"/>
               </w:rPr>
@@ -1344,31 +770,11 @@
           <w:p>
             <w:pPr>
               <w:spacing w:after="0"/>
-              <w:rPr>
-                <w:sz w:val="24"/>
-                <w:lang w:val="en-US"/>
+              <w:jc w:val="center"/>
+              <w:rPr>
+                <w:sz w:val="24"/>
               </w:rPr>
             </w:pPr>
-            <w:r>
-              <w:rPr>
-                <w:sz w:val="24"/>
-                <w:lang w:val="en-US"/>
-              </w:rPr>
-              <w:t>&lt;</w:t>
-            </w:r>
-            <w:r>
-              <w:rPr>
-                <w:sz w:val="24"/>
-              </w:rPr>
-              <w:t>var1</w:t>
-            </w:r>
-            <w:r>
-              <w:rPr>
-                <w:sz w:val="24"/>
-                <w:lang w:val="en-US"/>
-              </w:rPr>
-              <w:t>&gt;</w:t>
-            </w:r>
           </w:p>
         </w:tc>
         <w:tc>
@@ -1379,31 +785,11 @@
           <w:p>
             <w:pPr>
               <w:spacing w:after="0"/>
-              <w:rPr>
-                <w:sz w:val="24"/>
-                <w:lang w:val="en-US"/>
+              <w:jc w:val="center"/>
+              <w:rPr>
+                <w:sz w:val="24"/>
               </w:rPr>
             </w:pPr>
-            <w:r>
-              <w:rPr>
-                <w:sz w:val="24"/>
-                <w:lang w:val="en-US"/>
-              </w:rPr>
-              <w:t>&lt;</w:t>
-            </w:r>
-            <w:r>
-              <w:rPr>
-                <w:sz w:val="24"/>
-              </w:rPr>
-              <w:t>var2</w:t>
-            </w:r>
-            <w:r>
-              <w:rPr>
-                <w:sz w:val="24"/>
-                <w:lang w:val="en-US"/>
-              </w:rPr>
-              <w:t>&gt;</w:t>
-            </w:r>
           </w:p>
         </w:tc>
         <w:tc>
@@ -1414,66 +800,11 @@
           <w:p>
             <w:pPr>
               <w:spacing w:after="0"/>
-              <w:rPr>
-                <w:sz w:val="24"/>
-                <w:lang w:val="en-US"/>
+              <w:jc w:val="center"/>
+              <w:rPr>
+                <w:sz w:val="24"/>
               </w:rPr>
             </w:pPr>
-            <w:r>
-              <w:rPr>
-                <w:sz w:val="24"/>
-                <w:lang w:val="en-US"/>
-              </w:rPr>
-              <w:t>&lt;</w:t>
-            </w:r>
-            <w:r>
-              <w:rPr>
-                <w:sz w:val="24"/>
-              </w:rPr>
-              <w:t>var3</w:t>
-            </w:r>
-            <w:r>
-              <w:rPr>
-                <w:sz w:val="24"/>
-                <w:lang w:val="en-US"/>
-              </w:rPr>
-              <w:t>&gt;</w:t>
-            </w:r>
-          </w:p>
-        </w:tc>
-        <w:tc>
-          <w:tcPr>
-            <w:tcW w:w="1871" w:type="dxa"/>
-            <w:shd w:val="clear" w:color="auto" w:fill="auto"/>
-          </w:tcPr>
-          <w:p>
-            <w:pPr>
-              <w:spacing w:after="0"/>
-              <w:rPr>
-                <w:sz w:val="24"/>
-                <w:lang w:val="en-US"/>
-              </w:rPr>
-            </w:pPr>
-            <w:r>
-              <w:rPr>
-                <w:sz w:val="24"/>
-                <w:lang w:val="en-US"/>
-              </w:rPr>
-              <w:t>&lt;</w:t>
-            </w:r>
-            <w:r>
-              <w:rPr>
-                <w:sz w:val="24"/>
-              </w:rPr>
-              <w:t>var4</w:t>
-            </w:r>
-            <w:r>
-              <w:rPr>
-                <w:sz w:val="24"/>
-                <w:lang w:val="en-US"/>
-              </w:rPr>
-              <w:t>&gt;</w:t>
-            </w:r>
           </w:p>
         </w:tc>
       </w:tr>
@@ -1486,31 +817,11 @@
           <w:p>
             <w:pPr>
               <w:spacing w:after="0"/>
-              <w:rPr>
-                <w:sz w:val="24"/>
-                <w:lang w:val="en-US"/>
+              <w:jc w:val="center"/>
+              <w:rPr>
+                <w:sz w:val="24"/>
               </w:rPr>
             </w:pPr>
-            <w:r>
-              <w:rPr>
-                <w:sz w:val="24"/>
-                <w:lang w:val="en-US"/>
-              </w:rPr>
-              <w:t>&lt;</w:t>
-            </w:r>
-            <w:r>
-              <w:rPr>
-                <w:sz w:val="24"/>
-              </w:rPr>
-              <w:t>var1</w:t>
-            </w:r>
-            <w:r>
-              <w:rPr>
-                <w:sz w:val="24"/>
-                <w:lang w:val="en-US"/>
-              </w:rPr>
-              <w:t>&gt;</w:t>
-            </w:r>
           </w:p>
         </w:tc>
         <w:tc>
@@ -1521,16 +832,11 @@
           <w:p>
             <w:pPr>
               <w:spacing w:after="0"/>
+              <w:jc w:val="center"/>
               <w:rPr>
                 <w:sz w:val="24"/>
               </w:rPr>
             </w:pPr>
-            <w:r>
-              <w:rPr>
-                <w:sz w:val="24"/>
-              </w:rPr>
-              <w:t>-</w:t>
-            </w:r>
           </w:p>
         </w:tc>
         <w:tc>
@@ -1541,18 +847,11 @@
           <w:p>
             <w:pPr>
               <w:spacing w:after="0"/>
-              <w:rPr>
-                <w:sz w:val="24"/>
-                <w:lang w:val="en-US"/>
+              <w:jc w:val="center"/>
+              <w:rPr>
+                <w:sz w:val="24"/>
               </w:rPr>
             </w:pPr>
-            <w:r>
-              <w:rPr>
-                <w:sz w:val="24"/>
-                <w:lang w:val="en-US"/>
-              </w:rPr>
-              <w:t>&lt;&gt;</w:t>
-            </w:r>
           </w:p>
         </w:tc>
         <w:tc>
@@ -1563,40 +862,11 @@
           <w:p>
             <w:pPr>
               <w:spacing w:after="0"/>
-              <w:rPr>
-                <w:sz w:val="24"/>
-                <w:lang w:val="en-US"/>
+              <w:jc w:val="center"/>
+              <w:rPr>
+                <w:sz w:val="24"/>
               </w:rPr>
             </w:pPr>
-            <w:r>
-              <w:rPr>
-                <w:sz w:val="24"/>
-                <w:lang w:val="en-US"/>
-              </w:rPr>
-              <w:t>&lt;&gt;</w:t>
-            </w:r>
-          </w:p>
-        </w:tc>
-        <w:tc>
-          <w:tcPr>
-            <w:tcW w:w="1871" w:type="dxa"/>
-            <w:shd w:val="clear" w:color="auto" w:fill="auto"/>
-          </w:tcPr>
-          <w:p>
-            <w:pPr>
-              <w:spacing w:after="0"/>
-              <w:rPr>
-                <w:sz w:val="24"/>
-                <w:lang w:val="en-US"/>
-              </w:rPr>
-            </w:pPr>
-            <w:r>
-              <w:rPr>
-                <w:sz w:val="24"/>
-                <w:lang w:val="en-US"/>
-              </w:rPr>
-              <w:t>&lt;&gt;</w:t>
-            </w:r>
           </w:p>
         </w:tc>
       </w:tr>
@@ -1609,31 +879,11 @@
           <w:p>
             <w:pPr>
               <w:spacing w:after="0"/>
-              <w:rPr>
-                <w:sz w:val="24"/>
-                <w:lang w:val="en-US"/>
+              <w:jc w:val="center"/>
+              <w:rPr>
+                <w:sz w:val="24"/>
               </w:rPr>
             </w:pPr>
-            <w:r>
-              <w:rPr>
-                <w:sz w:val="24"/>
-                <w:lang w:val="en-US"/>
-              </w:rPr>
-              <w:t>&lt;</w:t>
-            </w:r>
-            <w:r>
-              <w:rPr>
-                <w:sz w:val="24"/>
-              </w:rPr>
-              <w:t>var2</w:t>
-            </w:r>
-            <w:r>
-              <w:rPr>
-                <w:sz w:val="24"/>
-                <w:lang w:val="en-US"/>
-              </w:rPr>
-              <w:t>&gt;</w:t>
-            </w:r>
           </w:p>
         </w:tc>
         <w:tc>
@@ -1644,18 +894,11 @@
           <w:p>
             <w:pPr>
               <w:spacing w:after="0"/>
-              <w:rPr>
-                <w:sz w:val="24"/>
-                <w:lang w:val="en-US"/>
+              <w:jc w:val="center"/>
+              <w:rPr>
+                <w:sz w:val="24"/>
               </w:rPr>
             </w:pPr>
-            <w:r>
-              <w:rPr>
-                <w:sz w:val="24"/>
-                <w:lang w:val="en-US"/>
-              </w:rPr>
-              <w:t>&lt;&gt;</w:t>
-            </w:r>
           </w:p>
         </w:tc>
         <w:tc>
@@ -1666,16 +909,11 @@
           <w:p>
             <w:pPr>
               <w:spacing w:after="0"/>
+              <w:jc w:val="center"/>
               <w:rPr>
                 <w:sz w:val="24"/>
               </w:rPr>
             </w:pPr>
-            <w:r>
-              <w:rPr>
-                <w:sz w:val="24"/>
-              </w:rPr>
-              <w:t>-</w:t>
-            </w:r>
           </w:p>
         </w:tc>
         <w:tc>
@@ -1686,40 +924,11 @@
           <w:p>
             <w:pPr>
               <w:spacing w:after="0"/>
-              <w:rPr>
-                <w:sz w:val="24"/>
-                <w:lang w:val="en-US"/>
+              <w:jc w:val="center"/>
+              <w:rPr>
+                <w:sz w:val="24"/>
               </w:rPr>
             </w:pPr>
-            <w:r>
-              <w:rPr>
-                <w:sz w:val="24"/>
-                <w:lang w:val="en-US"/>
-              </w:rPr>
-              <w:t>&lt;&gt;</w:t>
-            </w:r>
-          </w:p>
-        </w:tc>
-        <w:tc>
-          <w:tcPr>
-            <w:tcW w:w="1871" w:type="dxa"/>
-            <w:shd w:val="clear" w:color="auto" w:fill="auto"/>
-          </w:tcPr>
-          <w:p>
-            <w:pPr>
-              <w:spacing w:after="0"/>
-              <w:rPr>
-                <w:sz w:val="24"/>
-                <w:lang w:val="en-US"/>
-              </w:rPr>
-            </w:pPr>
-            <w:r>
-              <w:rPr>
-                <w:sz w:val="24"/>
-                <w:lang w:val="en-US"/>
-              </w:rPr>
-              <w:t>&lt;&gt;</w:t>
-            </w:r>
           </w:p>
         </w:tc>
       </w:tr>
@@ -1732,31 +941,11 @@
           <w:p>
             <w:pPr>
               <w:spacing w:after="0"/>
-              <w:rPr>
-                <w:sz w:val="24"/>
-                <w:lang w:val="en-US"/>
+              <w:jc w:val="center"/>
+              <w:rPr>
+                <w:sz w:val="24"/>
               </w:rPr>
             </w:pPr>
-            <w:r>
-              <w:rPr>
-                <w:sz w:val="24"/>
-                <w:lang w:val="en-US"/>
-              </w:rPr>
-              <w:t>&lt;</w:t>
-            </w:r>
-            <w:r>
-              <w:rPr>
-                <w:sz w:val="24"/>
-              </w:rPr>
-              <w:t>var3</w:t>
-            </w:r>
-            <w:r>
-              <w:rPr>
-                <w:sz w:val="24"/>
-                <w:lang w:val="en-US"/>
-              </w:rPr>
-              <w:t>&gt;</w:t>
-            </w:r>
           </w:p>
         </w:tc>
         <w:tc>
@@ -1767,18 +956,11 @@
           <w:p>
             <w:pPr>
               <w:spacing w:after="0"/>
-              <w:rPr>
-                <w:sz w:val="24"/>
-                <w:lang w:val="en-US"/>
+              <w:jc w:val="center"/>
+              <w:rPr>
+                <w:sz w:val="24"/>
               </w:rPr>
             </w:pPr>
-            <w:r>
-              <w:rPr>
-                <w:sz w:val="24"/>
-                <w:lang w:val="en-US"/>
-              </w:rPr>
-              <w:t>&lt;&gt;</w:t>
-            </w:r>
           </w:p>
         </w:tc>
         <w:tc>
@@ -1789,18 +971,11 @@
           <w:p>
             <w:pPr>
               <w:spacing w:after="0"/>
-              <w:rPr>
-                <w:sz w:val="24"/>
-                <w:lang w:val="en-US"/>
+              <w:jc w:val="center"/>
+              <w:rPr>
+                <w:sz w:val="24"/>
               </w:rPr>
             </w:pPr>
-            <w:r>
-              <w:rPr>
-                <w:sz w:val="24"/>
-                <w:lang w:val="en-US"/>
-              </w:rPr>
-              <w:t>&lt;&gt;</w:t>
-            </w:r>
           </w:p>
         </w:tc>
         <w:tc>
@@ -1811,161 +986,11 @@
           <w:p>
             <w:pPr>
               <w:spacing w:after="0"/>
+              <w:jc w:val="center"/>
               <w:rPr>
                 <w:sz w:val="24"/>
               </w:rPr>
             </w:pPr>
-            <w:r>
-              <w:rPr>
-                <w:sz w:val="24"/>
-              </w:rPr>
-              <w:t>-</w:t>
-            </w:r>
-          </w:p>
-        </w:tc>
-        <w:tc>
-          <w:tcPr>
-            <w:tcW w:w="1871" w:type="dxa"/>
-            <w:shd w:val="clear" w:color="auto" w:fill="auto"/>
-          </w:tcPr>
-          <w:p>
-            <w:pPr>
-              <w:spacing w:after="0"/>
-              <w:rPr>
-                <w:sz w:val="24"/>
-                <w:lang w:val="en-US"/>
-              </w:rPr>
-            </w:pPr>
-            <w:r>
-              <w:rPr>
-                <w:sz w:val="24"/>
-                <w:lang w:val="en-US"/>
-              </w:rPr>
-              <w:t>&lt;&gt;</w:t>
-            </w:r>
-          </w:p>
-        </w:tc>
-      </w:tr>
-      <w:tr>
-        <w:tc>
-          <w:tcPr>
-            <w:tcW w:w="1871" w:type="dxa"/>
-            <w:shd w:val="clear" w:color="auto" w:fill="auto"/>
-          </w:tcPr>
-          <w:p>
-            <w:pPr>
-              <w:spacing w:after="0"/>
-              <w:rPr>
-                <w:sz w:val="24"/>
-                <w:lang w:val="en-US"/>
-              </w:rPr>
-            </w:pPr>
-            <w:r>
-              <w:rPr>
-                <w:sz w:val="24"/>
-                <w:lang w:val="en-US"/>
-              </w:rPr>
-              <w:t>&lt;</w:t>
-            </w:r>
-            <w:r>
-              <w:rPr>
-                <w:sz w:val="24"/>
-              </w:rPr>
-              <w:t>var4</w:t>
-            </w:r>
-            <w:r>
-              <w:rPr>
-                <w:sz w:val="24"/>
-                <w:lang w:val="en-US"/>
-              </w:rPr>
-              <w:t>&gt;</w:t>
-            </w:r>
-          </w:p>
-        </w:tc>
-        <w:tc>
-          <w:tcPr>
-            <w:tcW w:w="1871" w:type="dxa"/>
-            <w:shd w:val="clear" w:color="auto" w:fill="auto"/>
-          </w:tcPr>
-          <w:p>
-            <w:pPr>
-              <w:spacing w:after="0"/>
-              <w:rPr>
-                <w:sz w:val="24"/>
-                <w:lang w:val="en-US"/>
-              </w:rPr>
-            </w:pPr>
-            <w:r>
-              <w:rPr>
-                <w:sz w:val="24"/>
-                <w:lang w:val="en-US"/>
-              </w:rPr>
-              <w:t>&lt;&gt;</w:t>
-            </w:r>
-          </w:p>
-        </w:tc>
-        <w:tc>
-          <w:tcPr>
-            <w:tcW w:w="1871" w:type="dxa"/>
-            <w:shd w:val="clear" w:color="auto" w:fill="auto"/>
-          </w:tcPr>
-          <w:p>
-            <w:pPr>
-              <w:spacing w:after="0"/>
-              <w:rPr>
-                <w:sz w:val="24"/>
-                <w:lang w:val="en-US"/>
-              </w:rPr>
-            </w:pPr>
-            <w:r>
-              <w:rPr>
-                <w:sz w:val="24"/>
-                <w:lang w:val="en-US"/>
-              </w:rPr>
-              <w:t>&lt;&gt;</w:t>
-            </w:r>
-          </w:p>
-        </w:tc>
-        <w:tc>
-          <w:tcPr>
-            <w:tcW w:w="1871" w:type="dxa"/>
-            <w:shd w:val="clear" w:color="auto" w:fill="auto"/>
-          </w:tcPr>
-          <w:p>
-            <w:pPr>
-              <w:spacing w:after="0"/>
-              <w:rPr>
-                <w:sz w:val="24"/>
-                <w:lang w:val="en-US"/>
-              </w:rPr>
-            </w:pPr>
-            <w:r>
-              <w:rPr>
-                <w:sz w:val="24"/>
-                <w:lang w:val="en-US"/>
-              </w:rPr>
-              <w:t>&lt;&gt;</w:t>
-            </w:r>
-          </w:p>
-        </w:tc>
-        <w:tc>
-          <w:tcPr>
-            <w:tcW w:w="1871" w:type="dxa"/>
-            <w:shd w:val="clear" w:color="auto" w:fill="auto"/>
-          </w:tcPr>
-          <w:p>
-            <w:pPr>
-              <w:spacing w:after="0"/>
-              <w:rPr>
-                <w:sz w:val="24"/>
-              </w:rPr>
-            </w:pPr>
-            <w:r>
-              <w:rPr>
-                <w:sz w:val="24"/>
-              </w:rPr>
-              <w:t>-</w:t>
-            </w:r>
           </w:p>
         </w:tc>
       </w:tr>
@@ -1983,6 +1008,76 @@
           <w:sz w:val="24"/>
         </w:rPr>
       </w:pPr>
+    </w:p>
+    <w:p>
+      <w:pPr>
+        <w:rPr>
+          <w:sz w:val="24"/>
+        </w:rPr>
+      </w:pPr>
+    </w:p>
+    <w:p>
+      <w:pPr>
+        <w:rPr>
+          <w:sz w:val="24"/>
+        </w:rPr>
+      </w:pPr>
+    </w:p>
+    <w:p>
+      <w:pPr>
+        <w:rPr>
+          <w:sz w:val="24"/>
+        </w:rPr>
+      </w:pPr>
+    </w:p>
+    <w:p>
+      <w:pPr>
+        <w:rPr>
+          <w:sz w:val="24"/>
+        </w:rPr>
+      </w:pPr>
+    </w:p>
+    <w:p>
+      <w:pPr>
+        <w:rPr>
+          <w:sz w:val="24"/>
+        </w:rPr>
+      </w:pPr>
+    </w:p>
+    <w:p>
+      <w:pPr>
+        <w:rPr>
+          <w:sz w:val="24"/>
+        </w:rPr>
+      </w:pPr>
+    </w:p>
+    <w:p>
+      <w:pPr>
+        <w:rPr>
+          <w:sz w:val="24"/>
+        </w:rPr>
+      </w:pPr>
+    </w:p>
+    <w:p>
+      <w:pPr>
+        <w:rPr>
+          <w:sz w:val="24"/>
+        </w:rPr>
+      </w:pPr>
+    </w:p>
+    <w:p>
+      <w:pPr>
+        <w:rPr>
+          <w:sz w:val="24"/>
+        </w:rPr>
+      </w:pPr>
+    </w:p>
+    <w:p>
+      <w:pPr>
+        <w:rPr>
+          <w:sz w:val="24"/>
+        </w:rPr>
+      </w:pPr>
       <w:r>
         <w:rPr>
           <w:sz w:val="24"/>
@@ -2213,6 +1308,7 @@
         <w:rPr>
           <w:color w:val="auto"/>
         </w:rPr>
+        <w:lastRenderedPageBreak/>
         <w:t>Регрессионный анализ</w:t>
       </w:r>
     </w:p>
@@ -2849,7 +1945,6 @@
         <w:rPr>
           <w:sz w:val="24"/>
         </w:rPr>
-        <w:lastRenderedPageBreak/>
         <w:t>Уравнение регрессии выглядит следующим образом:</w:t>
       </w:r>
     </w:p>

</xml_diff>